<commit_message>
prep for eurosurveillance submission
</commit_message>
<xml_diff>
--- a/peer-review/si.docx
+++ b/peer-review/si.docx
@@ -6,18 +6,58 @@
       <w:pPr>
         <w:pStyle w:val="Heading2"/>
       </w:pPr>
-      <w:bookmarkStart w:id="0" w:name="_GoBack"/>
-      <w:bookmarkEnd w:id="0"/>
       <w:r>
         <w:t>Online supplementary appendix: Estimating the effect of the 2005 change in BCG policy in England: A retrospective cohort study</w:t>
       </w:r>
     </w:p>
     <w:p>
       <w:pPr>
-        <w:pStyle w:val="FirstParagraph"/>
+        <w:pStyle w:val="BodyText"/>
       </w:pPr>
       <w:r>
-        <w:t>Sam Abbott, Hannah Christensen, Nicky Welton, Ellen Brooks-Pollock</w:t>
+        <w:t xml:space="preserve">This supplementary material is hosted by </w:t>
+      </w:r>
+      <w:proofErr w:type="spellStart"/>
+      <w:r>
+        <w:rPr>
+          <w:i/>
+        </w:rPr>
+        <w:t>Eurosurveillance</w:t>
+      </w:r>
+      <w:proofErr w:type="spellEnd"/>
+      <w:r>
+        <w:t xml:space="preserve"> as supporting information alongside the article </w:t>
+      </w:r>
+      <w:r>
+        <w:t>Estimating the effect of the 2005 change in BCG policy in England: A retrospective cohort study</w:t>
+      </w:r>
+      <w:r>
+        <w:t xml:space="preserve"> </w:t>
+      </w:r>
+      <w:r>
+        <w:t>on behalf of the authors who remain responsible for the accuracy and appropriateness of the content. The same standards for ethics, copyright, attributions and permissions as for the article apply.</w:t>
+      </w:r>
+      <w:bookmarkStart w:id="0" w:name="_GoBack"/>
+      <w:r>
+        <w:rPr>
+          <w:i/>
+        </w:rPr>
+        <w:t xml:space="preserve"> </w:t>
+      </w:r>
+      <w:proofErr w:type="spellStart"/>
+      <w:r>
+        <w:rPr>
+          <w:i/>
+        </w:rPr>
+        <w:t>Eurosurveillance</w:t>
+      </w:r>
+      <w:proofErr w:type="spellEnd"/>
+      <w:r>
+        <w:t xml:space="preserve"> </w:t>
+      </w:r>
+      <w:bookmarkEnd w:id="0"/>
+      <w:r>
+        <w:t>is not responsible for the maintenance of any links or email addresses provided therein</w:t>
       </w:r>
     </w:p>
     <w:p>
@@ -25185,7 +25225,7 @@
     </w:rPrDefault>
     <w:pPrDefault/>
   </w:docDefaults>
-  <w:latentStyles w:defLockedState="0" w:defUIPriority="99" w:defSemiHidden="0" w:defUnhideWhenUsed="0" w:defQFormat="0" w:count="375">
+  <w:latentStyles w:defLockedState="0" w:defUIPriority="99" w:defSemiHidden="0" w:defUnhideWhenUsed="0" w:defQFormat="0" w:count="376">
     <w:lsdException w:name="Normal" w:uiPriority="0" w:qFormat="1"/>
     <w:lsdException w:name="heading 1" w:uiPriority="9" w:qFormat="1"/>
     <w:lsdException w:name="heading 2" w:semiHidden="1" w:uiPriority="9" w:unhideWhenUsed="1" w:qFormat="1"/>
@@ -25559,6 +25599,7 @@
     <w:lsdException w:name="List Table 7 Colorful Accent 6" w:uiPriority="52"/>
     <w:lsdException w:name="Mention" w:semiHidden="1" w:unhideWhenUsed="1"/>
     <w:lsdException w:name="Smart Hyperlink" w:semiHidden="1" w:unhideWhenUsed="1"/>
+    <w:lsdException w:name="Smart Link" w:semiHidden="1" w:unhideWhenUsed="1"/>
   </w:latentStyles>
   <w:style w:type="paragraph" w:default="1" w:styleId="Normal">
     <w:name w:val="Normal"/>

</xml_diff>

<commit_message>
finalised draft reviewer responses and circulated to co-authors.
</commit_message>
<xml_diff>
--- a/peer-review/si.docx
+++ b/peer-review/si.docx
@@ -14,6 +14,8 @@
       <w:pPr>
         <w:pStyle w:val="BodyText"/>
       </w:pPr>
+      <w:bookmarkStart w:id="0" w:name="OLE_LINK20"/>
+      <w:bookmarkStart w:id="1" w:name="OLE_LINK21"/>
       <w:r>
         <w:t xml:space="preserve">This supplementary material is hosted by </w:t>
       </w:r>
@@ -32,12 +34,8 @@
         <w:t>Estimating the effect of the 2005 change in BCG policy in England: A retrospective cohort study</w:t>
       </w:r>
       <w:r>
-        <w:t xml:space="preserve"> </w:t>
+        <w:t xml:space="preserve"> on behalf of the authors who remain responsible for the accuracy and appropriateness of the content. The same standards for ethics, copyright, attributions and permissions as for the article apply.</w:t>
       </w:r>
-      <w:r>
-        <w:t>on behalf of the authors who remain responsible for the accuracy and appropriateness of the content. The same standards for ethics, copyright, attributions and permissions as for the article apply.</w:t>
-      </w:r>
-      <w:bookmarkStart w:id="0" w:name="_GoBack"/>
       <w:r>
         <w:rPr>
           <w:i/>
@@ -53,13 +51,11 @@
       </w:r>
       <w:proofErr w:type="spellEnd"/>
       <w:r>
-        <w:t xml:space="preserve"> </w:t>
-      </w:r>
-      <w:bookmarkEnd w:id="0"/>
-      <w:r>
-        <w:t>is not responsible for the maintenance of any links or email addresses provided therein</w:t>
+        <w:t xml:space="preserve"> is not responsible for the maintenance of any links or email addresses provided therein</w:t>
       </w:r>
     </w:p>
+    <w:bookmarkEnd w:id="0"/>
+    <w:bookmarkEnd w:id="1"/>
     <w:p>
       <w:pPr>
         <w:pStyle w:val="BodyText"/>
@@ -1113,8 +1109,8 @@
       <w:pPr>
         <w:pStyle w:val="Heading5"/>
       </w:pPr>
-      <w:bookmarkStart w:id="1" w:name="pagebreak-7"/>
-      <w:bookmarkEnd w:id="1"/>
+      <w:bookmarkStart w:id="2" w:name="pagebreak-7"/>
+      <w:bookmarkEnd w:id="2"/>
       <w:r>
         <w:lastRenderedPageBreak/>
         <w:t>PAGEBREAK</w:t>
@@ -1136,7 +1132,15 @@
         <w:pStyle w:val="BodyText"/>
       </w:pPr>
       <w:r>
-        <w:t xml:space="preserve">As we were imputing a single variable we reformulated the imputation as a categorical prediction problem. This allowed us to use techniques from machine learning to improve the quality of our imputation, whilst also validating it using metrics supported by theory. We included year of notification, sex, age, Public Health England Centre (PHEC), occupation, ethnic group, Index of Multiple Deprivation (2010) </w:t>
+        <w:t xml:space="preserve">As we were imputing a single </w:t>
+      </w:r>
+      <w:proofErr w:type="gramStart"/>
+      <w:r>
+        <w:t>variable</w:t>
+      </w:r>
+      <w:proofErr w:type="gramEnd"/>
+      <w:r>
+        <w:t xml:space="preserve"> we reformulated the imputation as a categorical prediction problem. This allowed us to use techniques from machine learning to improve the quality of our imputation, whilst also validating it using metrics supported by theory. We included year of notification, sex, age, Public Health England Centre (PHEC), occupation, ethnic group, Index of Multiple Deprivation (2010) </w:t>
       </w:r>
       <w:proofErr w:type="spellStart"/>
       <w:r>
@@ -1163,7 +1167,15 @@
       </w:r>
       <w:proofErr w:type="gramEnd"/>
       <w:r>
-        <w:t xml:space="preserve"> method that can incorporate complex non-linear relationships and interactions. Much like a random forest model they work by </w:t>
+        <w:t xml:space="preserve"> method that can incor</w:t>
+      </w:r>
+      <w:proofErr w:type="spellStart"/>
+      <w:r>
+        <w:t>porate</w:t>
+      </w:r>
+      <w:proofErr w:type="spellEnd"/>
+      <w:r>
+        <w:t xml:space="preserve"> complex non-linear relationships and interactions. Much like a random forest model they work by </w:t>
       </w:r>
       <w:proofErr w:type="spellStart"/>
       <w:r>
@@ -1171,7 +1183,15 @@
       </w:r>
       <w:proofErr w:type="spellEnd"/>
       <w:r>
-        <w:t xml:space="preserve"> a group of trees, but unlike a random forest model each tree is additive aiming to reduce the residual loss from previous trees. Once the model had been fit to the training set we performed </w:t>
+        <w:t xml:space="preserve"> a group of trees, but unlike a random forest model each tree is additive aiming to reduce the residual loss from previous trees. Once the model had been fit to the training </w:t>
+      </w:r>
+      <w:proofErr w:type="gramStart"/>
+      <w:r>
+        <w:t>set</w:t>
+      </w:r>
+      <w:proofErr w:type="gramEnd"/>
+      <w:r>
+        <w:t xml:space="preserve"> we performed </w:t>
       </w:r>
       <w:proofErr w:type="spellStart"/>
       <w:r>
@@ -1203,7 +1223,7 @@
       </w:r>
       <w:proofErr w:type="gramEnd"/>
       <w:r>
-        <w:t xml:space="preserve"> we predicted the birth status for notifications where this was missing, using the F1 optimal threshold as our probability cut-off. It is common to impute missing values multiple times, to account for within- and between imputation variability. However, we considered this unnecessary for our analysis as the amount of missing data was small, our analysis considered only aggregate counts, our model metrics indicated a robust level of performance out of bag and any unaccounted for uncertainty would be outweighed by the uncertainty in our population denominator.(11) We found that cases with imputed birth status had a similar proportion of UK born to non-UK born cases as in the complete data (Supplementary Table S6).</w:t>
+        <w:t xml:space="preserve"> we predicted the birth status for notifications where this was missing, using the F1 optimal threshold as our probability cut-off. It is common to impute missing values multiple times, to account for within- and between imputation variability. However, we considered this unnecessary for our analysis as the amount of missing data was small, our analysis considered only aggregate counts, our model metrics indicated a robust level of performance out of bag and any unaccounted for uncertainty would be outweighed by the uncertainty in our population denominator[10]. We found that cases with imputed birth status had a similar proportion of UK born to non-UK born cases as in the complete data (Supplementary Table S6).</w:t>
       </w:r>
     </w:p>
     <w:p>
@@ -1211,15 +1231,7 @@
         <w:pStyle w:val="TableCaption"/>
       </w:pPr>
       <w:r>
-        <w:t xml:space="preserve">Supplementary Table S6: </w:t>
-      </w:r>
-      <w:proofErr w:type="spellStart"/>
-      <w:r>
-        <w:t>Comparision</w:t>
-      </w:r>
-      <w:proofErr w:type="spellEnd"/>
-      <w:r>
-        <w:t xml:space="preserve"> of UK birth status in cases with complete or imputed records.</w:t>
+        <w:t>Supplementary Table S6: Comparison of UK birth status in cases with complete or imputed records.</w:t>
       </w:r>
     </w:p>
     <w:tbl>
@@ -1632,6 +1644,8 @@
       <w:pPr>
         <w:pStyle w:val="BodyText"/>
       </w:pPr>
+      <w:bookmarkStart w:id="3" w:name="pagebreak-8"/>
+      <w:bookmarkEnd w:id="3"/>
       <w:r>
         <w:lastRenderedPageBreak/>
         <w:t>Inclusion of imputed values for UK birth status should reduce bias caused by any missing not at random mechanism captured by predictors included in the model. Graphical evaluation of UK birth status indicated that missingness has reduced over time, indicating a missing not at random mechanism. If only the complete case data then incidence rates would have reduced over the study period due to this mechanism, this may have biased our estimate of the impact of the change in policy.</w:t>
@@ -1641,8 +1655,6 @@
       <w:pPr>
         <w:pStyle w:val="Heading5"/>
       </w:pPr>
-      <w:bookmarkStart w:id="2" w:name="pagebreak-8"/>
-      <w:bookmarkEnd w:id="2"/>
       <w:r>
         <w:lastRenderedPageBreak/>
         <w:t>PAGEBREAK</w:t>
@@ -1652,6 +1664,8 @@
       <w:pPr>
         <w:pStyle w:val="FirstParagraph"/>
       </w:pPr>
+      <w:bookmarkStart w:id="4" w:name="pagebreak-9"/>
+      <w:bookmarkEnd w:id="4"/>
       <w:r>
         <w:rPr>
           <w:b/>
@@ -1664,15 +1678,7 @@
         <w:pStyle w:val="BodyText"/>
       </w:pPr>
       <w:r>
-        <w:t xml:space="preserve">Default weakly informative priors were used based on those provided by the </w:t>
-      </w:r>
-      <w:proofErr w:type="spellStart"/>
-      <w:r>
-        <w:t>brms</w:t>
-      </w:r>
-      <w:proofErr w:type="spellEnd"/>
-      <w:r>
-        <w:t xml:space="preserve"> package. For the population-level effects this was an improper flat prior over the reals. For both the standard deviations of group level effects and the group level intercepts this was a half student-t prior with 3 degrees of freedom and a scale parameter that depended on the standard deviation of the response after applying the link function.</w:t>
+        <w:t>Default weakly informative priors were used based on those provided by the brms package. For the population-level effects this was an improper flat prior over the reals. For both the standard deviations of group level effects and the group level intercepts this was a half student-t prior with 3 degrees of freedom and a scale parameter that depended on the standard deviation of the response after applying the link function.</w:t>
       </w:r>
     </w:p>
     <w:p>
@@ -1958,7 +1964,15 @@
         </m:sSup>
       </m:oMath>
       <w:r>
-        <w:t>. For the cohorts relevant to the targeted high-risk neonatal scheme we used a related equation, adjusting for the fact that the populations were exposed to the scheme and we therefore had to first estimate the number of cases that would have been observed had the scheme not been implemented. After simplification this results in the following equation,</w:t>
+        <w:t>. For the c</w:t>
+      </w:r>
+      <w:proofErr w:type="spellStart"/>
+      <w:r>
+        <w:t>ohorts</w:t>
+      </w:r>
+      <w:proofErr w:type="spellEnd"/>
+      <w:r>
+        <w:t xml:space="preserve"> relevant to the targeted high-risk neonatal scheme we used a related equation, adjusting for the fact that the populations were exposed to the scheme and we therefore had to first estimate the number of cases that would have been observed had the scheme not been implemented. After simplification this results in the following equation,</w:t>
       </w:r>
     </w:p>
     <w:p>
@@ -2123,8 +2137,6 @@
       <w:pPr>
         <w:pStyle w:val="Heading5"/>
       </w:pPr>
-      <w:bookmarkStart w:id="3" w:name="pagebreak-9"/>
-      <w:bookmarkEnd w:id="3"/>
       <w:r>
         <w:lastRenderedPageBreak/>
         <w:t>PAGEBREAK</w:t>
@@ -2237,8 +2249,8 @@
       <w:pPr>
         <w:pStyle w:val="Heading5"/>
       </w:pPr>
-      <w:bookmarkStart w:id="4" w:name="pagebreak-10"/>
-      <w:bookmarkEnd w:id="4"/>
+      <w:bookmarkStart w:id="5" w:name="pagebreak-10"/>
+      <w:bookmarkEnd w:id="5"/>
       <w:r>
         <w:lastRenderedPageBreak/>
         <w:t>PAGEBREAK</w:t>
@@ -4440,8 +4452,8 @@
       <w:pPr>
         <w:pStyle w:val="Heading5"/>
       </w:pPr>
-      <w:bookmarkStart w:id="5" w:name="pagebreak-11"/>
-      <w:bookmarkEnd w:id="5"/>
+      <w:bookmarkStart w:id="6" w:name="pagebreak-11"/>
+      <w:bookmarkEnd w:id="6"/>
       <w:r>
         <w:lastRenderedPageBreak/>
         <w:t>PAGEBREAK</w:t>
@@ -4541,7 +4553,41 @@
                 <w:sz w:val="16"/>
                 <w:szCs w:val="16"/>
               </w:rPr>
-              <w:t>IRR (CI 95</w:t>
+              <w:t>IRR (</w:t>
+            </w:r>
+            <w:proofErr w:type="spellStart"/>
+            <w:r>
+              <w:rPr>
+                <w:b w:val="0"/>
+                <w:sz w:val="16"/>
+                <w:szCs w:val="16"/>
+              </w:rPr>
+              <w:t>C</w:t>
+            </w:r>
+            <w:r>
+              <w:rPr>
+                <w:b w:val="0"/>
+                <w:sz w:val="16"/>
+                <w:szCs w:val="16"/>
+              </w:rPr>
+              <w:t>r</w:t>
+            </w:r>
+            <w:r>
+              <w:rPr>
+                <w:b w:val="0"/>
+                <w:sz w:val="16"/>
+                <w:szCs w:val="16"/>
+              </w:rPr>
+              <w:t>I</w:t>
+            </w:r>
+            <w:proofErr w:type="spellEnd"/>
+            <w:r>
+              <w:rPr>
+                <w:b w:val="0"/>
+                <w:sz w:val="16"/>
+                <w:szCs w:val="16"/>
+              </w:rPr>
+              <w:t xml:space="preserve"> 95</w:t>
             </w:r>
             <w:proofErr w:type="gramStart"/>
             <w:r>
@@ -9194,7 +9240,7 @@
                 <w:sz w:val="16"/>
                 <w:szCs w:val="16"/>
               </w:rPr>
-              <w:t>†† Leave one out information criterion, with standard error</w:t>
+              <w:t>†† Leave one out information criterion with standard error</w:t>
             </w:r>
           </w:p>
         </w:tc>
@@ -9296,7 +9342,41 @@
                 <w:sz w:val="16"/>
                 <w:szCs w:val="16"/>
               </w:rPr>
-              <w:t>IRR (CI 95</w:t>
+              <w:t>IRR (</w:t>
+            </w:r>
+            <w:proofErr w:type="spellStart"/>
+            <w:r>
+              <w:rPr>
+                <w:b w:val="0"/>
+                <w:sz w:val="16"/>
+                <w:szCs w:val="16"/>
+              </w:rPr>
+              <w:t>C</w:t>
+            </w:r>
+            <w:r>
+              <w:rPr>
+                <w:b w:val="0"/>
+                <w:sz w:val="16"/>
+                <w:szCs w:val="16"/>
+              </w:rPr>
+              <w:t>r</w:t>
+            </w:r>
+            <w:r>
+              <w:rPr>
+                <w:b w:val="0"/>
+                <w:sz w:val="16"/>
+                <w:szCs w:val="16"/>
+              </w:rPr>
+              <w:t>I</w:t>
+            </w:r>
+            <w:proofErr w:type="spellEnd"/>
+            <w:r>
+              <w:rPr>
+                <w:b w:val="0"/>
+                <w:sz w:val="16"/>
+                <w:szCs w:val="16"/>
+              </w:rPr>
+              <w:t xml:space="preserve"> 95</w:t>
             </w:r>
             <w:proofErr w:type="gramStart"/>
             <w:r>
@@ -14170,7 +14250,7 @@
                 <w:sz w:val="16"/>
                 <w:szCs w:val="16"/>
               </w:rPr>
-              <w:t>†† Leave one out information criterion, with standard error</w:t>
+              <w:t>†† Leave one out information criterion with standard error</w:t>
             </w:r>
           </w:p>
         </w:tc>
@@ -14180,8 +14260,8 @@
       <w:pPr>
         <w:pStyle w:val="Heading5"/>
       </w:pPr>
-      <w:bookmarkStart w:id="6" w:name="pagebreak-12"/>
-      <w:bookmarkEnd w:id="6"/>
+      <w:bookmarkStart w:id="7" w:name="pagebreak-12"/>
+      <w:bookmarkEnd w:id="7"/>
       <w:r>
         <w:lastRenderedPageBreak/>
         <w:t>PAGEBREAK</w:t>
@@ -14221,22 +14301,22 @@
         <w:tblLook w:val="0660" w:firstRow="1" w:lastRow="1" w:firstColumn="0" w:lastColumn="0" w:noHBand="1" w:noVBand="1"/>
       </w:tblPr>
       <w:tblGrid>
-        <w:gridCol w:w="737"/>
-        <w:gridCol w:w="1397"/>
-        <w:gridCol w:w="1340"/>
-        <w:gridCol w:w="281"/>
-        <w:gridCol w:w="281"/>
-        <w:gridCol w:w="1304"/>
-        <w:gridCol w:w="1686"/>
-        <w:gridCol w:w="271"/>
-        <w:gridCol w:w="271"/>
-        <w:gridCol w:w="1691"/>
-        <w:gridCol w:w="540"/>
-        <w:gridCol w:w="540"/>
-        <w:gridCol w:w="696"/>
-        <w:gridCol w:w="296"/>
-        <w:gridCol w:w="296"/>
-        <w:gridCol w:w="1330"/>
+        <w:gridCol w:w="732"/>
+        <w:gridCol w:w="1452"/>
+        <w:gridCol w:w="1334"/>
+        <w:gridCol w:w="280"/>
+        <w:gridCol w:w="280"/>
+        <w:gridCol w:w="1298"/>
+        <w:gridCol w:w="1678"/>
+        <w:gridCol w:w="269"/>
+        <w:gridCol w:w="269"/>
+        <w:gridCol w:w="1683"/>
+        <w:gridCol w:w="538"/>
+        <w:gridCol w:w="538"/>
+        <w:gridCol w:w="692"/>
+        <w:gridCol w:w="295"/>
+        <w:gridCol w:w="295"/>
+        <w:gridCol w:w="1324"/>
       </w:tblGrid>
       <w:tr>
         <w:trPr>
@@ -14287,7 +14367,41 @@
                 <w:sz w:val="16"/>
                 <w:szCs w:val="16"/>
               </w:rPr>
-              <w:t>IRR (CI 95</w:t>
+              <w:t>IRR (</w:t>
+            </w:r>
+            <w:proofErr w:type="spellStart"/>
+            <w:r>
+              <w:rPr>
+                <w:b w:val="0"/>
+                <w:sz w:val="16"/>
+                <w:szCs w:val="16"/>
+              </w:rPr>
+              <w:t>C</w:t>
+            </w:r>
+            <w:r>
+              <w:rPr>
+                <w:b w:val="0"/>
+                <w:sz w:val="16"/>
+                <w:szCs w:val="16"/>
+              </w:rPr>
+              <w:t>r</w:t>
+            </w:r>
+            <w:r>
+              <w:rPr>
+                <w:b w:val="0"/>
+                <w:sz w:val="16"/>
+                <w:szCs w:val="16"/>
+              </w:rPr>
+              <w:t>I</w:t>
+            </w:r>
+            <w:proofErr w:type="spellEnd"/>
+            <w:r>
+              <w:rPr>
+                <w:b w:val="0"/>
+                <w:sz w:val="16"/>
+                <w:szCs w:val="16"/>
+              </w:rPr>
+              <w:t xml:space="preserve"> 95</w:t>
             </w:r>
             <w:proofErr w:type="gramStart"/>
             <w:r>
@@ -19025,7 +19139,7 @@
                 <w:sz w:val="16"/>
                 <w:szCs w:val="16"/>
               </w:rPr>
-              <w:t>†† Leave one out information criterion, with standard error</w:t>
+              <w:t>†† Leave one out information criterion with standard error</w:t>
             </w:r>
           </w:p>
         </w:tc>
@@ -19132,7 +19246,41 @@
                 <w:sz w:val="16"/>
                 <w:szCs w:val="16"/>
               </w:rPr>
-              <w:t>IRR (CI 95</w:t>
+              <w:t>IRR (</w:t>
+            </w:r>
+            <w:proofErr w:type="spellStart"/>
+            <w:r>
+              <w:rPr>
+                <w:b w:val="0"/>
+                <w:sz w:val="16"/>
+                <w:szCs w:val="16"/>
+              </w:rPr>
+              <w:t>C</w:t>
+            </w:r>
+            <w:r>
+              <w:rPr>
+                <w:b w:val="0"/>
+                <w:sz w:val="16"/>
+                <w:szCs w:val="16"/>
+              </w:rPr>
+              <w:t>r</w:t>
+            </w:r>
+            <w:r>
+              <w:rPr>
+                <w:b w:val="0"/>
+                <w:sz w:val="16"/>
+                <w:szCs w:val="16"/>
+              </w:rPr>
+              <w:t>I</w:t>
+            </w:r>
+            <w:proofErr w:type="spellEnd"/>
+            <w:r>
+              <w:rPr>
+                <w:b w:val="0"/>
+                <w:sz w:val="16"/>
+                <w:szCs w:val="16"/>
+              </w:rPr>
+              <w:t xml:space="preserve"> 95</w:t>
             </w:r>
             <w:proofErr w:type="gramStart"/>
             <w:r>
@@ -23785,7 +23933,7 @@
                 <w:sz w:val="16"/>
                 <w:szCs w:val="16"/>
               </w:rPr>
-              <w:t>†† Leave one out information criterion, with standard error</w:t>
+              <w:t>†† Leave one out information criterion with standard error</w:t>
             </w:r>
           </w:p>
         </w:tc>
@@ -23793,7 +23941,10 @@
     </w:tbl>
     <w:p/>
     <w:p/>
-    <w:p/>
+    <w:p>
+      <w:bookmarkStart w:id="8" w:name="_GoBack"/>
+      <w:bookmarkEnd w:id="8"/>
+    </w:p>
     <w:sectPr>
       <w:pgSz w:w="15840" w:h="12240" w:orient="landscape"/>
       <w:pgMar w:top="1440" w:right="1440" w:bottom="1440" w:left="1440" w:header="720" w:footer="720" w:gutter="0"/>

</xml_diff>